<commit_message>
small change in task to seb
</commit_message>
<xml_diff>
--- a/project3/task/seb_tasks.docx
+++ b/project3/task/seb_tasks.docx
@@ -130,6 +130,81 @@
         <w:rPr>
           <w:rFonts w:ascii="Times New Roman" w:hAnsi="Times New Roman" w:cs="Times New Roman"/>
         </w:rPr>
+        <w:t xml:space="preserve">Vi har lagt inn noen </w:t>
+      </w:r>
+      <w:proofErr w:type="spellStart"/>
+      <w:r>
+        <w:rPr>
+          <w:rFonts w:ascii="Times New Roman" w:hAnsi="Times New Roman" w:cs="Times New Roman"/>
+        </w:rPr>
+        <w:t>TODO’s</w:t>
+      </w:r>
+      <w:proofErr w:type="spellEnd"/>
+      <w:r>
+        <w:rPr>
+          <w:rFonts w:ascii="Times New Roman" w:hAnsi="Times New Roman" w:cs="Times New Roman"/>
+        </w:rPr>
+        <w:t xml:space="preserve"> rundt omkring, bare søk på </w:t>
+      </w:r>
+      <w:proofErr w:type="spellStart"/>
+      <w:r>
+        <w:rPr>
+          <w:rFonts w:ascii="Times New Roman" w:hAnsi="Times New Roman" w:cs="Times New Roman"/>
+        </w:rPr>
+        <w:t>TODO</w:t>
+      </w:r>
+      <w:proofErr w:type="spellEnd"/>
+      <w:r>
+        <w:rPr>
+          <w:rFonts w:ascii="Times New Roman" w:hAnsi="Times New Roman" w:cs="Times New Roman"/>
+        </w:rPr>
+        <w:t xml:space="preserve"> i </w:t>
+      </w:r>
+      <w:proofErr w:type="spellStart"/>
+      <w:r>
+        <w:rPr>
+          <w:rFonts w:ascii="Times New Roman" w:hAnsi="Times New Roman" w:cs="Times New Roman"/>
+        </w:rPr>
+        <w:t>overleaf</w:t>
+      </w:r>
+      <w:proofErr w:type="spellEnd"/>
+      <w:r>
+        <w:rPr>
+          <w:rFonts w:ascii="Times New Roman" w:hAnsi="Times New Roman" w:cs="Times New Roman"/>
+        </w:rPr>
+        <w:t xml:space="preserve">-dokumentet og rett opp i dem. Legg til dine egne </w:t>
+      </w:r>
+      <w:proofErr w:type="spellStart"/>
+      <w:r>
+        <w:rPr>
+          <w:rFonts w:ascii="Times New Roman" w:hAnsi="Times New Roman" w:cs="Times New Roman"/>
+        </w:rPr>
+        <w:t>TODO’s</w:t>
+      </w:r>
+      <w:proofErr w:type="spellEnd"/>
+      <w:r>
+        <w:rPr>
+          <w:rFonts w:ascii="Times New Roman" w:hAnsi="Times New Roman" w:cs="Times New Roman"/>
+        </w:rPr>
+        <w:t xml:space="preserve"> om du trenger hjelp med noe. </w:t>
+      </w:r>
+    </w:p>
+    <w:p>
+      <w:pPr>
+        <w:pStyle w:val="Listeavsnitt"/>
+        <w:numPr>
+          <w:ilvl w:val="0"/>
+          <w:numId w:val="1"/>
+        </w:numPr>
+        <w:spacing w:line="360" w:lineRule="auto"/>
+        <w:rPr>
+          <w:rFonts w:ascii="Times New Roman" w:hAnsi="Times New Roman" w:cs="Times New Roman"/>
+        </w:rPr>
+      </w:pPr>
+      <w:r>
+        <w:rPr>
+          <w:rFonts w:ascii="Times New Roman" w:hAnsi="Times New Roman" w:cs="Times New Roman"/>
+        </w:rPr>
         <w:t xml:space="preserve">Du skal skrive opp metodene </w:t>
       </w:r>
       <w:proofErr w:type="spellStart"/>
@@ -570,29 +645,15 @@
           <w:rFonts w:ascii="Times New Roman" w:hAnsi="Times New Roman" w:cs="Times New Roman"/>
           <w:lang w:val="en-US"/>
         </w:rPr>
-        <w:t>): «</w:t>
-      </w:r>
+        <w:t xml:space="preserve">): «Discuss the pros and cons of the various methods. Are there some methods which provide both low variance and low </w:t>
+      </w:r>
+      <w:proofErr w:type="gramStart"/>
       <w:r>
         <w:rPr>
           <w:rFonts w:ascii="Times New Roman" w:hAnsi="Times New Roman" w:cs="Times New Roman"/>
           <w:lang w:val="en-US"/>
         </w:rPr>
-        <w:t xml:space="preserve">Discuss the pros and cons of the various methods. Are there some methods which provide both low variance and low </w:t>
-      </w:r>
-      <w:proofErr w:type="gramStart"/>
-      <w:r>
-        <w:rPr>
-          <w:rFonts w:ascii="Times New Roman" w:hAnsi="Times New Roman" w:cs="Times New Roman"/>
-          <w:lang w:val="en-US"/>
-        </w:rPr>
-        <w:t>bias?</w:t>
-      </w:r>
-      <w:r>
-        <w:rPr>
-          <w:rFonts w:ascii="Times New Roman" w:hAnsi="Times New Roman" w:cs="Times New Roman"/>
-          <w:lang w:val="en-US"/>
-        </w:rPr>
-        <w:t>»</w:t>
+        <w:t>bias?»</w:t>
       </w:r>
       <w:proofErr w:type="gramEnd"/>
       <w:r>
@@ -719,14 +780,6 @@
         <w:spacing w:line="360" w:lineRule="auto"/>
         <w:rPr>
           <w:rFonts w:ascii="Times New Roman" w:hAnsi="Times New Roman" w:cs="Times New Roman"/>
-        </w:rPr>
-      </w:pPr>
-    </w:p>
-    <w:p>
-      <w:pPr>
-        <w:spacing w:line="360" w:lineRule="auto"/>
-        <w:rPr>
-          <w:rFonts w:ascii="Times New Roman" w:hAnsi="Times New Roman" w:cs="Times New Roman"/>
           <w:b/>
           <w:bCs/>
         </w:rPr>
@@ -753,14 +806,6 @@
         </w:rPr>
         <w:t xml:space="preserve">15.12.2021 </w:t>
       </w:r>
-    </w:p>
-    <w:p>
-      <w:pPr>
-        <w:spacing w:line="360" w:lineRule="auto"/>
-        <w:rPr>
-          <w:rFonts w:ascii="Times New Roman" w:hAnsi="Times New Roman" w:cs="Times New Roman"/>
-        </w:rPr>
-      </w:pPr>
     </w:p>
     <w:p>
       <w:pPr>

</xml_diff>